<commit_message>
done alot of work really
</commit_message>
<xml_diff>
--- a/Implementation/AI/notes.docx
+++ b/Implementation/AI/notes.docx
@@ -88,8 +88,13 @@
     </w:p>
     <w:p>
       <w:r>
-        <w:t>*) Store that to update recommendations :</w:t>
-      </w:r>
+        <w:t xml:space="preserve">*) Store that to update </w:t>
+      </w:r>
+      <w:proofErr w:type="gramStart"/>
+      <w:r>
+        <w:t>recommendations :</w:t>
+      </w:r>
+      <w:proofErr w:type="gramEnd"/>
     </w:p>
     <w:p>
       <w:pPr>
@@ -125,7 +130,15 @@
     <w:p/>
     <w:p>
       <w:r>
-        <w:t xml:space="preserve">Content based filtering -&gt; item-item recommendations, bec u watched the movie x </w:t>
+        <w:t xml:space="preserve">Content based filtering -&gt; item-item recommendations, </w:t>
+      </w:r>
+      <w:proofErr w:type="spellStart"/>
+      <w:r>
+        <w:t>bec</w:t>
+      </w:r>
+      <w:proofErr w:type="spellEnd"/>
+      <w:r>
+        <w:t xml:space="preserve"> u watched the movie x </w:t>
       </w:r>
       <w:r>
         <w:t>I recommend u to watch y and z</w:t>
@@ -136,8 +149,13 @@
     </w:p>
     <w:p>
       <w:r>
-        <w:t>Collaborative filtering :</w:t>
-      </w:r>
+        <w:t xml:space="preserve">Collaborative </w:t>
+      </w:r>
+      <w:proofErr w:type="gramStart"/>
+      <w:r>
+        <w:t>filtering :</w:t>
+      </w:r>
+      <w:proofErr w:type="gramEnd"/>
     </w:p>
     <w:p>
       <w:pPr>
@@ -148,15 +166,28 @@
         </w:numPr>
       </w:pPr>
       <w:r>
-        <w:t>Preprocessing phase :</w:t>
-      </w:r>
+        <w:t xml:space="preserve">Preprocessing </w:t>
+      </w:r>
+      <w:proofErr w:type="gramStart"/>
+      <w:r>
+        <w:t>phase :</w:t>
+      </w:r>
+      <w:proofErr w:type="gramEnd"/>
     </w:p>
     <w:p>
       <w:pPr>
         <w:ind w:left="720"/>
       </w:pPr>
       <w:r>
-        <w:t>Sparse csr matrix -&gt; user, item, ratings</w:t>
+        <w:t xml:space="preserve">Sparse </w:t>
+      </w:r>
+      <w:proofErr w:type="spellStart"/>
+      <w:r>
+        <w:t>csr</w:t>
+      </w:r>
+      <w:proofErr w:type="spellEnd"/>
+      <w:r>
+        <w:t xml:space="preserve"> matrix -&gt; user, item, ratings</w:t>
       </w:r>
     </w:p>
     <w:p>
@@ -172,8 +203,13 @@
         <w:ind w:left="720"/>
       </w:pPr>
       <w:r>
-        <w:t>What is the latent features ?</w:t>
-      </w:r>
+        <w:t xml:space="preserve">What is the latent </w:t>
+      </w:r>
+      <w:proofErr w:type="gramStart"/>
+      <w:r>
+        <w:t>features ?</w:t>
+      </w:r>
+      <w:proofErr w:type="gramEnd"/>
     </w:p>
     <w:p>
       <w:pPr>
@@ -192,8 +228,13 @@
         <w:pStyle w:val="ListParagraph"/>
       </w:pPr>
       <w:r>
-        <w:t>Matrix factorization  :</w:t>
-      </w:r>
+        <w:t xml:space="preserve">Matrix </w:t>
+      </w:r>
+      <w:proofErr w:type="gramStart"/>
+      <w:r>
+        <w:t>factorization  :</w:t>
+      </w:r>
+      <w:proofErr w:type="gramEnd"/>
       <w:r>
         <w:br/>
         <w:t>divide user item matrix into user matrix and item matrix : (SVD,ALS,SGD)</w:t>
@@ -204,12 +245,15 @@
     <w:p>
       <w:r>
         <w:lastRenderedPageBreak/>
-        <w:t>Why use MF :</w:t>
-      </w:r>
+        <w:t xml:space="preserve">Why use </w:t>
+      </w:r>
+      <w:proofErr w:type="gramStart"/>
+      <w:r>
+        <w:t>MF :</w:t>
+      </w:r>
+      <w:proofErr w:type="gramEnd"/>
       <w:r>
         <w:br/>
-      </w:r>
-      <w:r>
         <w:t>Capturing Latent Factors</w:t>
       </w:r>
     </w:p>
@@ -260,6 +304,7 @@
       <w:r>
         <w:t xml:space="preserve"> </w:t>
       </w:r>
+      <w:proofErr w:type="spellStart"/>
       <w:r>
         <w:t>V</w:t>
       </w:r>
@@ -268,6 +313,164 @@
       </w:r>
       <w:r>
         <w:t>t</w:t>
+      </w:r>
+      <w:proofErr w:type="spellEnd"/>
+    </w:p>
+    <w:p/>
+    <w:p/>
+    <w:p/>
+    <w:p>
+      <w:proofErr w:type="gramStart"/>
+      <w:r>
+        <w:t>Points :</w:t>
+      </w:r>
+      <w:proofErr w:type="gramEnd"/>
+    </w:p>
+    <w:p>
+      <w:pPr>
+        <w:pStyle w:val="ListParagraph"/>
+        <w:numPr>
+          <w:ilvl w:val="1"/>
+          <w:numId w:val="4"/>
+        </w:numPr>
+      </w:pPr>
+      <w:r>
+        <w:t>The user put a hashtag of the place he is currently at</w:t>
+      </w:r>
+    </w:p>
+    <w:p>
+      <w:pPr>
+        <w:pStyle w:val="ListParagraph"/>
+        <w:numPr>
+          <w:ilvl w:val="2"/>
+          <w:numId w:val="4"/>
+        </w:numPr>
+      </w:pPr>
+      <w:proofErr w:type="gramStart"/>
+      <w:r>
+        <w:t>so</w:t>
+      </w:r>
+      <w:proofErr w:type="gramEnd"/>
+      <w:r>
+        <w:t xml:space="preserve"> take this hashtag as the data being collected from his interaction</w:t>
+      </w:r>
+    </w:p>
+    <w:p>
+      <w:pPr>
+        <w:pStyle w:val="ListParagraph"/>
+        <w:numPr>
+          <w:ilvl w:val="1"/>
+          <w:numId w:val="4"/>
+        </w:numPr>
+      </w:pPr>
+      <w:r>
+        <w:t>if he did or did not put a hashtag I will in both cases extract some info from the photo like:</w:t>
+      </w:r>
+    </w:p>
+    <w:p>
+      <w:pPr>
+        <w:pStyle w:val="ListParagraph"/>
+        <w:numPr>
+          <w:ilvl w:val="2"/>
+          <w:numId w:val="4"/>
+        </w:numPr>
+      </w:pPr>
+      <w:r>
+        <w:t xml:space="preserve">objects in the </w:t>
+      </w:r>
+      <w:proofErr w:type="gramStart"/>
+      <w:r>
+        <w:t>photo :</w:t>
+      </w:r>
+      <w:proofErr w:type="gramEnd"/>
+      <w:r>
+        <w:t xml:space="preserve"> </w:t>
+      </w:r>
+      <w:r>
+        <w:t>drinks, food, bags, etc.</w:t>
+      </w:r>
+    </w:p>
+    <w:p>
+      <w:pPr>
+        <w:pStyle w:val="ListParagraph"/>
+        <w:numPr>
+          <w:ilvl w:val="2"/>
+          <w:numId w:val="4"/>
+        </w:numPr>
+      </w:pPr>
+      <w:r>
+        <w:t>A</w:t>
+      </w:r>
+      <w:r>
+        <w:t>nalyze background/setting</w:t>
+      </w:r>
+    </w:p>
+    <w:p>
+      <w:pPr>
+        <w:pStyle w:val="ListParagraph"/>
+        <w:numPr>
+          <w:ilvl w:val="1"/>
+          <w:numId w:val="4"/>
+        </w:numPr>
+      </w:pPr>
+      <w:r>
+        <w:t xml:space="preserve">If I am sure about the </w:t>
+      </w:r>
+      <w:proofErr w:type="gramStart"/>
+      <w:r>
+        <w:t>things</w:t>
+      </w:r>
+      <w:proofErr w:type="gramEnd"/>
+      <w:r>
+        <w:t xml:space="preserve"> I extracted from the photo I will </w:t>
+      </w:r>
+      <w:r>
+        <w:t xml:space="preserve">use it, if the photo is vague I will not use the info I got from it, so I will use a accuracy threshold </w:t>
+      </w:r>
+    </w:p>
+    <w:p>
+      <w:pPr>
+        <w:pStyle w:val="ListParagraph"/>
+        <w:numPr>
+          <w:ilvl w:val="1"/>
+          <w:numId w:val="4"/>
+        </w:numPr>
+      </w:pPr>
+      <w:r>
+        <w:t xml:space="preserve">If I got </w:t>
+      </w:r>
+      <w:r>
+        <w:t>something with the accuracy threshold</w:t>
+      </w:r>
+      <w:r>
+        <w:t xml:space="preserve"> from the analyzing of the </w:t>
+      </w:r>
+      <w:proofErr w:type="gramStart"/>
+      <w:r>
+        <w:t>photo</w:t>
+      </w:r>
+      <w:proofErr w:type="gramEnd"/>
+      <w:r>
+        <w:t xml:space="preserve"> I will use </w:t>
+      </w:r>
+      <w:r>
+        <w:t>the info I got</w:t>
+      </w:r>
+    </w:p>
+    <w:p/>
+    <w:p>
+      <w:r>
+        <w:t xml:space="preserve">If user posts negative text on specific places, do not recommend those places to him </w:t>
+      </w:r>
+    </w:p>
+    <w:p>
+      <w:r>
+        <w:t>Positive sentiment + User dislikes post = Strong negative preference (confidence 0.7)</w:t>
+      </w:r>
+    </w:p>
+    <w:p>
+      <w:r>
+        <w:t>Positive sentiment + User likes post = Strong positive preference (confidence 0.8)</w:t>
       </w:r>
     </w:p>
     <w:sectPr>
@@ -285,7 +488,7 @@
   <w:abstractNum w:abstractNumId="0" w15:restartNumberingAfterBreak="0">
     <w:nsid w:val="1E4574E7"/>
     <w:multiLevelType w:val="hybridMultilevel"/>
-    <w:tmpl w:val="AE8247A6"/>
+    <w:tmpl w:val="1A663394"/>
     <w:lvl w:ilvl="0" w:tplc="0409000F">
       <w:start w:val="1"/>
       <w:numFmt w:val="decimal"/>
@@ -295,16 +498,16 @@
         <w:ind w:left="720" w:hanging="360"/>
       </w:pPr>
     </w:lvl>
-    <w:lvl w:ilvl="1" w:tplc="04090019" w:tentative="1">
-      <w:start w:val="1"/>
-      <w:numFmt w:val="lowerLetter"/>
+    <w:lvl w:ilvl="1" w:tplc="0409000F">
+      <w:start w:val="1"/>
+      <w:numFmt w:val="decimal"/>
       <w:lvlText w:val="%2."/>
       <w:lvlJc w:val="left"/>
       <w:pPr>
         <w:ind w:left="1440" w:hanging="360"/>
       </w:pPr>
     </w:lvl>
-    <w:lvl w:ilvl="2" w:tplc="0409001B" w:tentative="1">
+    <w:lvl w:ilvl="2" w:tplc="0409001B">
       <w:start w:val="1"/>
       <w:numFmt w:val="lowerRoman"/>
       <w:lvlText w:val="%3."/>
@@ -313,7 +516,7 @@
         <w:ind w:left="2160" w:hanging="180"/>
       </w:pPr>
     </w:lvl>
-    <w:lvl w:ilvl="3" w:tplc="0409000F" w:tentative="1">
+    <w:lvl w:ilvl="3" w:tplc="0409000F">
       <w:start w:val="1"/>
       <w:numFmt w:val="decimal"/>
       <w:lvlText w:val="%4."/>
@@ -1463,6 +1666,29 @@
       <w:szCs w:val="24"/>
     </w:rPr>
   </w:style>
+  <w:style w:type="character" w:styleId="Hyperlink">
+    <w:name w:val="Hyperlink"/>
+    <w:basedOn w:val="DefaultParagraphFont"/>
+    <w:uiPriority w:val="99"/>
+    <w:unhideWhenUsed/>
+    <w:rsid w:val="00E0291F"/>
+    <w:rPr>
+      <w:color w:val="0563C1" w:themeColor="hyperlink"/>
+      <w:u w:val="single"/>
+    </w:rPr>
+  </w:style>
+  <w:style w:type="character" w:styleId="UnresolvedMention">
+    <w:name w:val="Unresolved Mention"/>
+    <w:basedOn w:val="DefaultParagraphFont"/>
+    <w:uiPriority w:val="99"/>
+    <w:semiHidden/>
+    <w:unhideWhenUsed/>
+    <w:rsid w:val="00E0291F"/>
+    <w:rPr>
+      <w:color w:val="605E5C"/>
+      <w:shd w:val="clear" w:color="auto" w:fill="E1DFDD"/>
+    </w:rPr>
+  </w:style>
 </w:styles>
 </file>
 

</xml_diff>